<commit_message>
Added validation step to `ccmppWPP_workflow_one_country_variant`
  - Updated vignettes.
</commit_message>
<xml_diff>
--- a/vignettes/docx_reference.docx
+++ b/vignettes/docx_reference.docx
@@ -45,9 +45,6 @@
 <w:footnotes xmlns:wpc="http://schemas.microsoft.com/office/word/2010/wordprocessingCanvas" xmlns:cx="http://schemas.microsoft.com/office/drawing/2014/chartex" xmlns:cx1="http://schemas.microsoft.com/office/drawing/2015/9/8/chartex" xmlns:cx2="http://schemas.microsoft.com/office/drawing/2015/10/21/chartex" xmlns:cx3="http://schemas.microsoft.com/office/drawing/2016/5/9/chartex" xmlns:cx4="http://schemas.microsoft.com/office/drawing/2016/5/10/chartex" xmlns:cx5="http://schemas.microsoft.com/office/drawing/2016/5/11/chartex" xmlns:cx6="http://schemas.microsoft.com/office/drawing/2016/5/12/chartex" xmlns:cx7="http://schemas.microsoft.com/office/drawing/2016/5/13/chartex" xmlns:cx8="http://schemas.microsoft.com/office/drawing/2016/5/14/chartex" xmlns:mc="http://schemas.openxmlformats.org/markup-compatibility/2006" xmlns:aink="http://schemas.microsoft.com/office/drawing/2016/ink" xmlns:am3d="http://schemas.microsoft.com/office/drawing/2017/model3d" xmlns:o="urn:schemas-microsoft-com:office:office" xmlns:r="http://schemas.openxmlformats.org/officeDocument/2006/relationships" xmlns:m="http://schemas.openxmlformats.org/officeDocument/2006/math" xmlns:v="urn:schemas-microsoft-com:vml" xmlns:wp14="http://schemas.microsoft.com/office/word/2010/wordprocessingDrawing" xmlns:wp="http://schemas.openxmlformats.org/drawingml/2006/wordprocessingDrawing" xmlns:w10="urn:schemas-microsoft-com:office:word" xmlns:w="http://schemas.openxmlformats.org/wordprocessingml/2006/main" xmlns:w14="http://schemas.microsoft.com/office/word/2010/wordml" xmlns:w15="http://schemas.microsoft.com/office/word/2012/wordml" xmlns:w16cid="http://schemas.microsoft.com/office/word/2016/wordml/cid" xmlns:w16se="http://schemas.microsoft.com/office/word/2015/wordml/symex" xmlns:wpg="http://schemas.microsoft.com/office/word/2010/wordprocessingGroup" xmlns:wpi="http://schemas.microsoft.com/office/word/2010/wordprocessingInk" xmlns:wne="http://schemas.microsoft.com/office/word/2006/wordml" xmlns:wps="http://schemas.microsoft.com/office/word/2010/wordprocessingShape" mc:Ignorable="w14 w15 w16se w16cid wp14">
   <w:footnote w:type="separator" w:id="-1">
     <w:p>
-      <w:pPr>
-        <w:spacing w:after="0"/>
-      </w:pPr>
       <w:r>
         <w:separator/>
       </w:r>
@@ -55,9 +52,6 @@
   </w:footnote>
   <w:footnote w:type="continuationSeparator" w:id="0">
     <w:p>
-      <w:pPr>
-        <w:spacing w:after="0"/>
-      </w:pPr>
       <w:r>
         <w:continuationSeparator/>
       </w:r>
@@ -69,9 +63,122 @@
 <file path=word/numbering.xml><?xml version="1.0" encoding="utf-8"?>
 <w:numbering xmlns:wpc="http://schemas.microsoft.com/office/word/2010/wordprocessingCanvas" xmlns:cx="http://schemas.microsoft.com/office/drawing/2014/chartex" xmlns:cx1="http://schemas.microsoft.com/office/drawing/2015/9/8/chartex" xmlns:cx2="http://schemas.microsoft.com/office/drawing/2015/10/21/chartex" xmlns:cx3="http://schemas.microsoft.com/office/drawing/2016/5/9/chartex" xmlns:cx4="http://schemas.microsoft.com/office/drawing/2016/5/10/chartex" xmlns:cx5="http://schemas.microsoft.com/office/drawing/2016/5/11/chartex" xmlns:cx6="http://schemas.microsoft.com/office/drawing/2016/5/12/chartex" xmlns:cx7="http://schemas.microsoft.com/office/drawing/2016/5/13/chartex" xmlns:cx8="http://schemas.microsoft.com/office/drawing/2016/5/14/chartex" xmlns:mc="http://schemas.openxmlformats.org/markup-compatibility/2006" xmlns:aink="http://schemas.microsoft.com/office/drawing/2016/ink" xmlns:am3d="http://schemas.microsoft.com/office/drawing/2017/model3d" xmlns:o="urn:schemas-microsoft-com:office:office" xmlns:r="http://schemas.openxmlformats.org/officeDocument/2006/relationships" xmlns:m="http://schemas.openxmlformats.org/officeDocument/2006/math" xmlns:v="urn:schemas-microsoft-com:vml" xmlns:wp14="http://schemas.microsoft.com/office/word/2010/wordprocessingDrawing" xmlns:wp="http://schemas.openxmlformats.org/drawingml/2006/wordprocessingDrawing" xmlns:w10="urn:schemas-microsoft-com:office:word" xmlns:w="http://schemas.openxmlformats.org/wordprocessingml/2006/main" xmlns:w14="http://schemas.microsoft.com/office/word/2010/wordml" xmlns:w15="http://schemas.microsoft.com/office/word/2012/wordml" xmlns:w16cid="http://schemas.microsoft.com/office/word/2016/wordml/cid" xmlns:w16se="http://schemas.microsoft.com/office/word/2015/wordml/symex" xmlns:wpg="http://schemas.microsoft.com/office/word/2010/wordprocessingGroup" xmlns:wpi="http://schemas.microsoft.com/office/word/2010/wordprocessingInk" xmlns:wne="http://schemas.microsoft.com/office/word/2006/wordml" xmlns:wps="http://schemas.microsoft.com/office/word/2010/wordprocessingShape" mc:Ignorable="w14 w15 w16se w16cid wp14">
   <w:abstractNum w:abstractNumId="0" w15:restartNumberingAfterBreak="0">
+    <w:nsid w:val="EA454B4C"/>
+    <w:multiLevelType w:val="multilevel"/>
+    <w:tmpl w:val="55ACFBBC"/>
+    <w:lvl w:ilvl="0">
+      <w:start w:val="1"/>
+      <w:numFmt w:val="decimal"/>
+      <w:lvlText w:val="%1."/>
+      <w:lvlJc w:val="left"/>
+      <w:pPr>
+        <w:tabs>
+          <w:tab w:val="num" w:pos="0"/>
+        </w:tabs>
+        <w:ind w:left="480" w:hanging="480"/>
+      </w:pPr>
+    </w:lvl>
+    <w:lvl w:ilvl="1">
+      <w:start w:val="1"/>
+      <w:numFmt w:val="decimal"/>
+      <w:lvlText w:val="%2."/>
+      <w:lvlJc w:val="left"/>
+      <w:pPr>
+        <w:tabs>
+          <w:tab w:val="num" w:pos="720"/>
+        </w:tabs>
+        <w:ind w:left="1200" w:hanging="480"/>
+      </w:pPr>
+    </w:lvl>
+    <w:lvl w:ilvl="2">
+      <w:start w:val="1"/>
+      <w:numFmt w:val="decimal"/>
+      <w:lvlText w:val="%3."/>
+      <w:lvlJc w:val="left"/>
+      <w:pPr>
+        <w:tabs>
+          <w:tab w:val="num" w:pos="1440"/>
+        </w:tabs>
+        <w:ind w:left="1920" w:hanging="480"/>
+      </w:pPr>
+    </w:lvl>
+    <w:lvl w:ilvl="3">
+      <w:start w:val="1"/>
+      <w:numFmt w:val="decimal"/>
+      <w:lvlText w:val="%4."/>
+      <w:lvlJc w:val="left"/>
+      <w:pPr>
+        <w:tabs>
+          <w:tab w:val="num" w:pos="2160"/>
+        </w:tabs>
+        <w:ind w:left="2640" w:hanging="480"/>
+      </w:pPr>
+    </w:lvl>
+    <w:lvl w:ilvl="4">
+      <w:start w:val="1"/>
+      <w:numFmt w:val="decimal"/>
+      <w:lvlText w:val="%5."/>
+      <w:lvlJc w:val="left"/>
+      <w:pPr>
+        <w:tabs>
+          <w:tab w:val="num" w:pos="2880"/>
+        </w:tabs>
+        <w:ind w:left="3360" w:hanging="480"/>
+      </w:pPr>
+    </w:lvl>
+    <w:lvl w:ilvl="5">
+      <w:start w:val="1"/>
+      <w:numFmt w:val="decimal"/>
+      <w:lvlText w:val="%6."/>
+      <w:lvlJc w:val="left"/>
+      <w:pPr>
+        <w:tabs>
+          <w:tab w:val="num" w:pos="3600"/>
+        </w:tabs>
+        <w:ind w:left="4080" w:hanging="480"/>
+      </w:pPr>
+    </w:lvl>
+    <w:lvl w:ilvl="6">
+      <w:start w:val="1"/>
+      <w:numFmt w:val="decimal"/>
+      <w:lvlText w:val="%7."/>
+      <w:lvlJc w:val="left"/>
+      <w:pPr>
+        <w:tabs>
+          <w:tab w:val="num" w:pos="4320"/>
+        </w:tabs>
+        <w:ind w:left="4800" w:hanging="480"/>
+      </w:pPr>
+    </w:lvl>
+    <w:lvl w:ilvl="7">
+      <w:start w:val="1"/>
+      <w:numFmt w:val="decimal"/>
+      <w:lvlText w:val="%8."/>
+      <w:lvlJc w:val="left"/>
+      <w:pPr>
+        <w:tabs>
+          <w:tab w:val="num" w:pos="5040"/>
+        </w:tabs>
+        <w:ind w:left="5520" w:hanging="480"/>
+      </w:pPr>
+    </w:lvl>
+    <w:lvl w:ilvl="8">
+      <w:start w:val="1"/>
+      <w:numFmt w:val="decimal"/>
+      <w:lvlText w:val="%9."/>
+      <w:lvlJc w:val="left"/>
+      <w:pPr>
+        <w:tabs>
+          <w:tab w:val="num" w:pos="5760"/>
+        </w:tabs>
+        <w:ind w:left="6240" w:hanging="480"/>
+      </w:pPr>
+    </w:lvl>
+  </w:abstractNum>
+  <w:abstractNum w:abstractNumId="1" w15:restartNumberingAfterBreak="0">
     <w:nsid w:val="FFFFFF7C"/>
     <w:multiLevelType w:val="singleLevel"/>
-    <w:tmpl w:val="6F128CC0"/>
+    <w:tmpl w:val="41A831A0"/>
     <w:lvl w:ilvl="0">
       <w:start w:val="1"/>
       <w:numFmt w:val="decimal"/>
@@ -85,10 +192,10 @@
       </w:pPr>
     </w:lvl>
   </w:abstractNum>
-  <w:abstractNum w:abstractNumId="1" w15:restartNumberingAfterBreak="0">
+  <w:abstractNum w:abstractNumId="2" w15:restartNumberingAfterBreak="0">
     <w:nsid w:val="FFFFFF7D"/>
     <w:multiLevelType w:val="singleLevel"/>
-    <w:tmpl w:val="DAA0AA1C"/>
+    <w:tmpl w:val="9F482DB0"/>
     <w:lvl w:ilvl="0">
       <w:start w:val="1"/>
       <w:numFmt w:val="decimal"/>
@@ -102,10 +209,10 @@
       </w:pPr>
     </w:lvl>
   </w:abstractNum>
-  <w:abstractNum w:abstractNumId="2" w15:restartNumberingAfterBreak="0">
+  <w:abstractNum w:abstractNumId="3" w15:restartNumberingAfterBreak="0">
     <w:nsid w:val="FFFFFF7E"/>
     <w:multiLevelType w:val="singleLevel"/>
-    <w:tmpl w:val="C6928A44"/>
+    <w:tmpl w:val="E564B656"/>
     <w:lvl w:ilvl="0">
       <w:start w:val="1"/>
       <w:numFmt w:val="decimal"/>
@@ -119,10 +226,10 @@
       </w:pPr>
     </w:lvl>
   </w:abstractNum>
-  <w:abstractNum w:abstractNumId="3" w15:restartNumberingAfterBreak="0">
+  <w:abstractNum w:abstractNumId="4" w15:restartNumberingAfterBreak="0">
     <w:nsid w:val="FFFFFF7F"/>
     <w:multiLevelType w:val="singleLevel"/>
-    <w:tmpl w:val="75ACADB0"/>
+    <w:tmpl w:val="F136249C"/>
     <w:lvl w:ilvl="0">
       <w:start w:val="1"/>
       <w:numFmt w:val="decimal"/>
@@ -136,10 +243,10 @@
       </w:pPr>
     </w:lvl>
   </w:abstractNum>
-  <w:abstractNum w:abstractNumId="4" w15:restartNumberingAfterBreak="0">
+  <w:abstractNum w:abstractNumId="5" w15:restartNumberingAfterBreak="0">
     <w:nsid w:val="FFFFFF80"/>
     <w:multiLevelType w:val="singleLevel"/>
-    <w:tmpl w:val="217AC734"/>
+    <w:tmpl w:val="DCC6465A"/>
     <w:lvl w:ilvl="0">
       <w:start w:val="1"/>
       <w:numFmt w:val="bullet"/>
@@ -156,10 +263,10 @@
       </w:rPr>
     </w:lvl>
   </w:abstractNum>
-  <w:abstractNum w:abstractNumId="5" w15:restartNumberingAfterBreak="0">
+  <w:abstractNum w:abstractNumId="6" w15:restartNumberingAfterBreak="0">
     <w:nsid w:val="FFFFFF81"/>
     <w:multiLevelType w:val="singleLevel"/>
-    <w:tmpl w:val="AD4E1D30"/>
+    <w:tmpl w:val="0546887E"/>
     <w:lvl w:ilvl="0">
       <w:start w:val="1"/>
       <w:numFmt w:val="bullet"/>
@@ -176,10 +283,10 @@
       </w:rPr>
     </w:lvl>
   </w:abstractNum>
-  <w:abstractNum w:abstractNumId="6" w15:restartNumberingAfterBreak="0">
+  <w:abstractNum w:abstractNumId="7" w15:restartNumberingAfterBreak="0">
     <w:nsid w:val="FFFFFF82"/>
     <w:multiLevelType w:val="singleLevel"/>
-    <w:tmpl w:val="680C027C"/>
+    <w:tmpl w:val="3F9CAEA2"/>
     <w:lvl w:ilvl="0">
       <w:start w:val="1"/>
       <w:numFmt w:val="bullet"/>
@@ -196,10 +303,10 @@
       </w:rPr>
     </w:lvl>
   </w:abstractNum>
-  <w:abstractNum w:abstractNumId="7" w15:restartNumberingAfterBreak="0">
+  <w:abstractNum w:abstractNumId="8" w15:restartNumberingAfterBreak="0">
     <w:nsid w:val="FFFFFF83"/>
     <w:multiLevelType w:val="singleLevel"/>
-    <w:tmpl w:val="4F5E5D9A"/>
+    <w:tmpl w:val="A162C78E"/>
     <w:lvl w:ilvl="0">
       <w:start w:val="1"/>
       <w:numFmt w:val="bullet"/>
@@ -216,10 +323,10 @@
       </w:rPr>
     </w:lvl>
   </w:abstractNum>
-  <w:abstractNum w:abstractNumId="8" w15:restartNumberingAfterBreak="0">
+  <w:abstractNum w:abstractNumId="9" w15:restartNumberingAfterBreak="0">
     <w:nsid w:val="FFFFFF88"/>
     <w:multiLevelType w:val="singleLevel"/>
-    <w:tmpl w:val="CA7202F2"/>
+    <w:tmpl w:val="423AF8BC"/>
     <w:lvl w:ilvl="0">
       <w:start w:val="1"/>
       <w:numFmt w:val="decimal"/>
@@ -233,10 +340,10 @@
       </w:pPr>
     </w:lvl>
   </w:abstractNum>
-  <w:abstractNum w:abstractNumId="9" w15:restartNumberingAfterBreak="0">
+  <w:abstractNum w:abstractNumId="10" w15:restartNumberingAfterBreak="0">
     <w:nsid w:val="FFFFFF89"/>
     <w:multiLevelType w:val="singleLevel"/>
-    <w:tmpl w:val="24CE3B88"/>
+    <w:tmpl w:val="35961930"/>
     <w:lvl w:ilvl="0">
       <w:start w:val="1"/>
       <w:numFmt w:val="bullet"/>
@@ -253,7 +360,7 @@
       </w:rPr>
     </w:lvl>
   </w:abstractNum>
-  <w:abstractNum w:abstractNumId="10" w15:restartNumberingAfterBreak="0">
+  <w:abstractNum w:abstractNumId="11" w15:restartNumberingAfterBreak="0">
     <w:nsid w:val="02B515DE"/>
     <w:multiLevelType w:val="multilevel"/>
     <w:tmpl w:val="0409001F"/>
@@ -339,7 +446,7 @@
       </w:pPr>
     </w:lvl>
   </w:abstractNum>
-  <w:abstractNum w:abstractNumId="11" w15:restartNumberingAfterBreak="0">
+  <w:abstractNum w:abstractNumId="12" w15:restartNumberingAfterBreak="0">
     <w:nsid w:val="03D0665E"/>
     <w:multiLevelType w:val="hybridMultilevel"/>
     <w:tmpl w:val="D16A8EEA"/>
@@ -425,7 +532,7 @@
       </w:pPr>
     </w:lvl>
   </w:abstractNum>
-  <w:abstractNum w:abstractNumId="12" w15:restartNumberingAfterBreak="0">
+  <w:abstractNum w:abstractNumId="13" w15:restartNumberingAfterBreak="0">
     <w:nsid w:val="081A78FB"/>
     <w:multiLevelType w:val="multilevel"/>
     <w:tmpl w:val="0409001D"/>
@@ -511,7 +618,7 @@
       </w:pPr>
     </w:lvl>
   </w:abstractNum>
-  <w:abstractNum w:abstractNumId="13" w15:restartNumberingAfterBreak="0">
+  <w:abstractNum w:abstractNumId="14" w15:restartNumberingAfterBreak="0">
     <w:nsid w:val="0B2F3CA6"/>
     <w:multiLevelType w:val="multilevel"/>
     <w:tmpl w:val="0409001D"/>
@@ -597,7 +704,7 @@
       </w:pPr>
     </w:lvl>
   </w:abstractNum>
-  <w:abstractNum w:abstractNumId="14" w15:restartNumberingAfterBreak="0">
+  <w:abstractNum w:abstractNumId="15" w15:restartNumberingAfterBreak="0">
     <w:nsid w:val="15C5697B"/>
     <w:multiLevelType w:val="multilevel"/>
     <w:tmpl w:val="0409001D"/>
@@ -683,7 +790,7 @@
       </w:pPr>
     </w:lvl>
   </w:abstractNum>
-  <w:abstractNum w:abstractNumId="15" w15:restartNumberingAfterBreak="0">
+  <w:abstractNum w:abstractNumId="16" w15:restartNumberingAfterBreak="0">
     <w:nsid w:val="15C67E5E"/>
     <w:multiLevelType w:val="hybridMultilevel"/>
     <w:tmpl w:val="96002BDA"/>
@@ -795,7 +902,7 @@
       </w:rPr>
     </w:lvl>
   </w:abstractNum>
-  <w:abstractNum w:abstractNumId="16" w15:restartNumberingAfterBreak="0">
+  <w:abstractNum w:abstractNumId="17" w15:restartNumberingAfterBreak="0">
     <w:nsid w:val="188A188F"/>
     <w:multiLevelType w:val="hybridMultilevel"/>
     <w:tmpl w:val="E1089690"/>
@@ -907,7 +1014,7 @@
       </w:rPr>
     </w:lvl>
   </w:abstractNum>
-  <w:abstractNum w:abstractNumId="17" w15:restartNumberingAfterBreak="0">
+  <w:abstractNum w:abstractNumId="18" w15:restartNumberingAfterBreak="0">
     <w:nsid w:val="298929E5"/>
     <w:multiLevelType w:val="multilevel"/>
     <w:tmpl w:val="0409001F"/>
@@ -993,7 +1100,7 @@
       </w:pPr>
     </w:lvl>
   </w:abstractNum>
-  <w:abstractNum w:abstractNumId="18" w15:restartNumberingAfterBreak="0">
+  <w:abstractNum w:abstractNumId="19" w15:restartNumberingAfterBreak="0">
     <w:nsid w:val="2B7977E7"/>
     <w:multiLevelType w:val="hybridMultilevel"/>
     <w:tmpl w:val="428ED6F2"/>
@@ -1079,7 +1186,111 @@
       </w:pPr>
     </w:lvl>
   </w:abstractNum>
-  <w:abstractNum w:abstractNumId="19" w15:restartNumberingAfterBreak="0">
+  <w:abstractNum w:abstractNumId="20" w15:restartNumberingAfterBreak="0">
+    <w:nsid w:val="2C1AE401"/>
+    <w:multiLevelType w:val="multilevel"/>
+    <w:tmpl w:val="294A78E4"/>
+    <w:lvl w:ilvl="0">
+      <w:numFmt w:val="bullet"/>
+      <w:lvlText w:val=" "/>
+      <w:lvlJc w:val="left"/>
+      <w:pPr>
+        <w:tabs>
+          <w:tab w:val="num" w:pos="0"/>
+        </w:tabs>
+        <w:ind w:left="480" w:hanging="480"/>
+      </w:pPr>
+    </w:lvl>
+    <w:lvl w:ilvl="1">
+      <w:numFmt w:val="bullet"/>
+      <w:lvlText w:val=" "/>
+      <w:lvlJc w:val="left"/>
+      <w:pPr>
+        <w:tabs>
+          <w:tab w:val="num" w:pos="720"/>
+        </w:tabs>
+        <w:ind w:left="1200" w:hanging="480"/>
+      </w:pPr>
+    </w:lvl>
+    <w:lvl w:ilvl="2">
+      <w:numFmt w:val="bullet"/>
+      <w:lvlText w:val=" "/>
+      <w:lvlJc w:val="left"/>
+      <w:pPr>
+        <w:tabs>
+          <w:tab w:val="num" w:pos="1440"/>
+        </w:tabs>
+        <w:ind w:left="1920" w:hanging="480"/>
+      </w:pPr>
+    </w:lvl>
+    <w:lvl w:ilvl="3">
+      <w:numFmt w:val="bullet"/>
+      <w:lvlText w:val=" "/>
+      <w:lvlJc w:val="left"/>
+      <w:pPr>
+        <w:tabs>
+          <w:tab w:val="num" w:pos="2160"/>
+        </w:tabs>
+        <w:ind w:left="2640" w:hanging="480"/>
+      </w:pPr>
+    </w:lvl>
+    <w:lvl w:ilvl="4">
+      <w:numFmt w:val="bullet"/>
+      <w:lvlText w:val=" "/>
+      <w:lvlJc w:val="left"/>
+      <w:pPr>
+        <w:tabs>
+          <w:tab w:val="num" w:pos="2880"/>
+        </w:tabs>
+        <w:ind w:left="3360" w:hanging="480"/>
+      </w:pPr>
+    </w:lvl>
+    <w:lvl w:ilvl="5">
+      <w:numFmt w:val="bullet"/>
+      <w:lvlText w:val=" "/>
+      <w:lvlJc w:val="left"/>
+      <w:pPr>
+        <w:tabs>
+          <w:tab w:val="num" w:pos="3600"/>
+        </w:tabs>
+        <w:ind w:left="4080" w:hanging="480"/>
+      </w:pPr>
+    </w:lvl>
+    <w:lvl w:ilvl="6">
+      <w:numFmt w:val="bullet"/>
+      <w:lvlText w:val=" "/>
+      <w:lvlJc w:val="left"/>
+      <w:pPr>
+        <w:tabs>
+          <w:tab w:val="num" w:pos="4320"/>
+        </w:tabs>
+        <w:ind w:left="4800" w:hanging="480"/>
+      </w:pPr>
+    </w:lvl>
+    <w:lvl w:ilvl="7">
+      <w:numFmt w:val="bullet"/>
+      <w:lvlText w:val=" "/>
+      <w:lvlJc w:val="left"/>
+      <w:pPr>
+        <w:tabs>
+          <w:tab w:val="num" w:pos="5040"/>
+        </w:tabs>
+        <w:ind w:left="5520" w:hanging="480"/>
+      </w:pPr>
+    </w:lvl>
+    <w:lvl w:ilvl="8">
+      <w:numFmt w:val="bullet"/>
+      <w:lvlText w:val=" "/>
+      <w:lvlJc w:val="left"/>
+      <w:pPr>
+        <w:tabs>
+          <w:tab w:val="num" w:pos="5760"/>
+        </w:tabs>
+        <w:ind w:left="6240" w:hanging="480"/>
+      </w:pPr>
+    </w:lvl>
+  </w:abstractNum>
+  <w:abstractNum w:abstractNumId="21" w15:restartNumberingAfterBreak="0">
     <w:nsid w:val="2EDE304E"/>
     <w:multiLevelType w:val="multilevel"/>
     <w:tmpl w:val="0409001D"/>
@@ -1165,7 +1376,7 @@
       </w:pPr>
     </w:lvl>
   </w:abstractNum>
-  <w:abstractNum w:abstractNumId="20" w15:restartNumberingAfterBreak="0">
+  <w:abstractNum w:abstractNumId="22" w15:restartNumberingAfterBreak="0">
     <w:nsid w:val="38710F14"/>
     <w:multiLevelType w:val="hybridMultilevel"/>
     <w:tmpl w:val="57C816A4"/>
@@ -1251,7 +1462,7 @@
       </w:pPr>
     </w:lvl>
   </w:abstractNum>
-  <w:abstractNum w:abstractNumId="21" w15:restartNumberingAfterBreak="0">
+  <w:abstractNum w:abstractNumId="23" w15:restartNumberingAfterBreak="0">
     <w:nsid w:val="3AEB0273"/>
     <w:multiLevelType w:val="multilevel"/>
     <w:tmpl w:val="526206A0"/>
@@ -1338,7 +1549,7 @@
       </w:pPr>
     </w:lvl>
   </w:abstractNum>
-  <w:abstractNum w:abstractNumId="22" w15:restartNumberingAfterBreak="0">
+  <w:abstractNum w:abstractNumId="24" w15:restartNumberingAfterBreak="0">
     <w:nsid w:val="3B197C2C"/>
     <w:multiLevelType w:val="hybridMultilevel"/>
     <w:tmpl w:val="57C816A4"/>
@@ -1424,7 +1635,7 @@
       </w:pPr>
     </w:lvl>
   </w:abstractNum>
-  <w:abstractNum w:abstractNumId="23" w15:restartNumberingAfterBreak="0">
+  <w:abstractNum w:abstractNumId="25" w15:restartNumberingAfterBreak="0">
     <w:nsid w:val="43F8503E"/>
     <w:multiLevelType w:val="multilevel"/>
     <w:tmpl w:val="0409001F"/>
@@ -1510,7 +1721,7 @@
       </w:pPr>
     </w:lvl>
   </w:abstractNum>
-  <w:abstractNum w:abstractNumId="24" w15:restartNumberingAfterBreak="0">
+  <w:abstractNum w:abstractNumId="26" w15:restartNumberingAfterBreak="0">
     <w:nsid w:val="484C4F29"/>
     <w:multiLevelType w:val="multilevel"/>
     <w:tmpl w:val="D8061F64"/>
@@ -1597,7 +1808,7 @@
       </w:pPr>
     </w:lvl>
   </w:abstractNum>
-  <w:abstractNum w:abstractNumId="25" w15:restartNumberingAfterBreak="0">
+  <w:abstractNum w:abstractNumId="27" w15:restartNumberingAfterBreak="0">
     <w:nsid w:val="54F20139"/>
     <w:multiLevelType w:val="hybridMultilevel"/>
     <w:tmpl w:val="1388B71A"/>
@@ -1683,7 +1894,7 @@
       </w:pPr>
     </w:lvl>
   </w:abstractNum>
-  <w:abstractNum w:abstractNumId="26" w15:restartNumberingAfterBreak="0">
+  <w:abstractNum w:abstractNumId="28" w15:restartNumberingAfterBreak="0">
     <w:nsid w:val="55641885"/>
     <w:multiLevelType w:val="hybridMultilevel"/>
     <w:tmpl w:val="9F062168"/>
@@ -1769,7 +1980,7 @@
       </w:pPr>
     </w:lvl>
   </w:abstractNum>
-  <w:abstractNum w:abstractNumId="27" w15:restartNumberingAfterBreak="0">
+  <w:abstractNum w:abstractNumId="29" w15:restartNumberingAfterBreak="0">
     <w:nsid w:val="59350CFB"/>
     <w:multiLevelType w:val="multilevel"/>
     <w:tmpl w:val="9DF09F08"/>
@@ -1856,7 +2067,7 @@
       </w:pPr>
     </w:lvl>
   </w:abstractNum>
-  <w:abstractNum w:abstractNumId="28" w15:restartNumberingAfterBreak="0">
+  <w:abstractNum w:abstractNumId="30" w15:restartNumberingAfterBreak="0">
     <w:nsid w:val="5DEC6B47"/>
     <w:multiLevelType w:val="multilevel"/>
     <w:tmpl w:val="604E1C0A"/>
@@ -1943,7 +2154,7 @@
       </w:pPr>
     </w:lvl>
   </w:abstractNum>
-  <w:abstractNum w:abstractNumId="29" w15:restartNumberingAfterBreak="0">
+  <w:abstractNum w:abstractNumId="31" w15:restartNumberingAfterBreak="0">
     <w:nsid w:val="620D6B02"/>
     <w:multiLevelType w:val="hybridMultilevel"/>
     <w:tmpl w:val="D584A812"/>
@@ -2032,7 +2243,7 @@
       </w:pPr>
     </w:lvl>
   </w:abstractNum>
-  <w:abstractNum w:abstractNumId="30" w15:restartNumberingAfterBreak="0">
+  <w:abstractNum w:abstractNumId="32" w15:restartNumberingAfterBreak="0">
     <w:nsid w:val="6E9514D7"/>
     <w:multiLevelType w:val="multilevel"/>
     <w:tmpl w:val="0409001F"/>
@@ -2118,7 +2329,111 @@
       </w:pPr>
     </w:lvl>
   </w:abstractNum>
-  <w:abstractNum w:abstractNumId="31" w15:restartNumberingAfterBreak="0">
+  <w:abstractNum w:abstractNumId="33" w15:restartNumberingAfterBreak="0">
+    <w:nsid w:val="71315DCA"/>
+    <w:multiLevelType w:val="multilevel"/>
+    <w:tmpl w:val="F2C2AA00"/>
+    <w:lvl w:ilvl="0">
+      <w:numFmt w:val="bullet"/>
+      <w:lvlText w:val="•"/>
+      <w:lvlJc w:val="left"/>
+      <w:pPr>
+        <w:tabs>
+          <w:tab w:val="num" w:pos="480"/>
+        </w:tabs>
+        <w:ind w:left="960" w:hanging="480"/>
+      </w:pPr>
+    </w:lvl>
+    <w:lvl w:ilvl="1">
+      <w:numFmt w:val="bullet"/>
+      <w:lvlText w:val="–"/>
+      <w:lvlJc w:val="left"/>
+      <w:pPr>
+        <w:tabs>
+          <w:tab w:val="num" w:pos="1200"/>
+        </w:tabs>
+        <w:ind w:left="1680" w:hanging="480"/>
+      </w:pPr>
+    </w:lvl>
+    <w:lvl w:ilvl="2">
+      <w:numFmt w:val="bullet"/>
+      <w:lvlText w:val="•"/>
+      <w:lvlJc w:val="left"/>
+      <w:pPr>
+        <w:tabs>
+          <w:tab w:val="num" w:pos="1920"/>
+        </w:tabs>
+        <w:ind w:left="2400" w:hanging="480"/>
+      </w:pPr>
+    </w:lvl>
+    <w:lvl w:ilvl="3">
+      <w:numFmt w:val="bullet"/>
+      <w:lvlText w:val="–"/>
+      <w:lvlJc w:val="left"/>
+      <w:pPr>
+        <w:tabs>
+          <w:tab w:val="num" w:pos="2640"/>
+        </w:tabs>
+        <w:ind w:left="3120" w:hanging="480"/>
+      </w:pPr>
+    </w:lvl>
+    <w:lvl w:ilvl="4">
+      <w:numFmt w:val="bullet"/>
+      <w:lvlText w:val="•"/>
+      <w:lvlJc w:val="left"/>
+      <w:pPr>
+        <w:tabs>
+          <w:tab w:val="num" w:pos="3360"/>
+        </w:tabs>
+        <w:ind w:left="3840" w:hanging="480"/>
+      </w:pPr>
+    </w:lvl>
+    <w:lvl w:ilvl="5">
+      <w:numFmt w:val="bullet"/>
+      <w:lvlText w:val="–"/>
+      <w:lvlJc w:val="left"/>
+      <w:pPr>
+        <w:tabs>
+          <w:tab w:val="num" w:pos="4080"/>
+        </w:tabs>
+        <w:ind w:left="4560" w:hanging="480"/>
+      </w:pPr>
+    </w:lvl>
+    <w:lvl w:ilvl="6">
+      <w:numFmt w:val="bullet"/>
+      <w:lvlText w:val="•"/>
+      <w:lvlJc w:val="left"/>
+      <w:pPr>
+        <w:tabs>
+          <w:tab w:val="num" w:pos="4800"/>
+        </w:tabs>
+        <w:ind w:left="5280" w:hanging="480"/>
+      </w:pPr>
+    </w:lvl>
+    <w:lvl w:ilvl="7">
+      <w:numFmt w:val="bullet"/>
+      <w:lvlText w:val="–"/>
+      <w:lvlJc w:val="left"/>
+      <w:pPr>
+        <w:tabs>
+          <w:tab w:val="num" w:pos="5520"/>
+        </w:tabs>
+        <w:ind w:left="6000" w:hanging="480"/>
+      </w:pPr>
+    </w:lvl>
+    <w:lvl w:ilvl="8">
+      <w:numFmt w:val="bullet"/>
+      <w:lvlText w:val="•"/>
+      <w:lvlJc w:val="left"/>
+      <w:pPr>
+        <w:tabs>
+          <w:tab w:val="num" w:pos="6240"/>
+        </w:tabs>
+        <w:ind w:left="6720" w:hanging="480"/>
+      </w:pPr>
+    </w:lvl>
+  </w:abstractNum>
+  <w:abstractNum w:abstractNumId="34" w15:restartNumberingAfterBreak="0">
     <w:nsid w:val="7D8C2C6D"/>
     <w:multiLevelType w:val="multilevel"/>
     <w:tmpl w:val="04090023"/>
@@ -2205,7 +2520,7 @@
       </w:pPr>
     </w:lvl>
   </w:abstractNum>
-  <w:abstractNum w:abstractNumId="32" w15:restartNumberingAfterBreak="0">
+  <w:abstractNum w:abstractNumId="35" w15:restartNumberingAfterBreak="0">
     <w:nsid w:val="7F7E4D3C"/>
     <w:multiLevelType w:val="hybridMultilevel"/>
     <w:tmpl w:val="073C05C8"/>
@@ -2319,103 +2634,175 @@
     </w:lvl>
   </w:abstractNum>
   <w:num w:numId="1">
+    <w:abstractNumId w:val="29"/>
+  </w:num>
+  <w:num w:numId="2">
+    <w:abstractNumId w:val="14"/>
+  </w:num>
+  <w:num w:numId="3">
+    <w:abstractNumId w:val="11"/>
+  </w:num>
+  <w:num w:numId="4">
+    <w:abstractNumId w:val="32"/>
+  </w:num>
+  <w:num w:numId="5">
+    <w:abstractNumId w:val="15"/>
+  </w:num>
+  <w:num w:numId="6">
+    <w:abstractNumId w:val="23"/>
+  </w:num>
+  <w:num w:numId="7">
+    <w:abstractNumId w:val="26"/>
+  </w:num>
+  <w:num w:numId="8">
+    <w:abstractNumId w:val="10"/>
+  </w:num>
+  <w:num w:numId="9">
+    <w:abstractNumId w:val="8"/>
+  </w:num>
+  <w:num w:numId="10">
+    <w:abstractNumId w:val="7"/>
+  </w:num>
+  <w:num w:numId="11">
+    <w:abstractNumId w:val="6"/>
+  </w:num>
+  <w:num w:numId="12">
+    <w:abstractNumId w:val="5"/>
+  </w:num>
+  <w:num w:numId="13">
+    <w:abstractNumId w:val="9"/>
+  </w:num>
+  <w:num w:numId="14">
+    <w:abstractNumId w:val="4"/>
+  </w:num>
+  <w:num w:numId="15">
+    <w:abstractNumId w:val="3"/>
+  </w:num>
+  <w:num w:numId="16">
+    <w:abstractNumId w:val="2"/>
+  </w:num>
+  <w:num w:numId="17">
+    <w:abstractNumId w:val="1"/>
+  </w:num>
+  <w:num w:numId="18">
+    <w:abstractNumId w:val="18"/>
+  </w:num>
+  <w:num w:numId="19">
+    <w:abstractNumId w:val="21"/>
+  </w:num>
+  <w:num w:numId="20">
+    <w:abstractNumId w:val="30"/>
+  </w:num>
+  <w:num w:numId="21">
+    <w:abstractNumId w:val="25"/>
+  </w:num>
+  <w:num w:numId="22">
+    <w:abstractNumId w:val="13"/>
+  </w:num>
+  <w:num w:numId="23">
+    <w:abstractNumId w:val="34"/>
+  </w:num>
+  <w:num w:numId="24">
+    <w:abstractNumId w:val="35"/>
+  </w:num>
+  <w:num w:numId="25">
     <w:abstractNumId w:val="27"/>
   </w:num>
-  <w:num w:numId="2">
-    <w:abstractNumId w:val="13"/>
+  <w:num w:numId="26">
+    <w:abstractNumId w:val="17"/>
   </w:num>
-  <w:num w:numId="3">
-    <w:abstractNumId w:val="10"/>
+  <w:num w:numId="27">
+    <w:abstractNumId w:val="31"/>
   </w:num>
-  <w:num w:numId="4">
-    <w:abstractNumId w:val="30"/>
+  <w:num w:numId="28">
+    <w:abstractNumId w:val="28"/>
   </w:num>
-  <w:num w:numId="5">
-    <w:abstractNumId w:val="14"/>
+  <w:num w:numId="29">
+    <w:abstractNumId w:val="19"/>
   </w:num>
-  <w:num w:numId="6">
-    <w:abstractNumId w:val="21"/>
+  <w:num w:numId="30">
+    <w:abstractNumId w:val="12"/>
   </w:num>
-  <w:num w:numId="7">
+  <w:num w:numId="31">
+    <w:abstractNumId w:val="16"/>
+  </w:num>
+  <w:num w:numId="32">
+    <w:abstractNumId w:val="22"/>
+  </w:num>
+  <w:num w:numId="33">
     <w:abstractNumId w:val="24"/>
   </w:num>
-  <w:num w:numId="8">
-    <w:abstractNumId w:val="9"/>
-  </w:num>
-  <w:num w:numId="9">
-    <w:abstractNumId w:val="7"/>
-  </w:num>
-  <w:num w:numId="10">
-    <w:abstractNumId w:val="6"/>
-  </w:num>
-  <w:num w:numId="11">
-    <w:abstractNumId w:val="5"/>
-  </w:num>
-  <w:num w:numId="12">
-    <w:abstractNumId w:val="4"/>
-  </w:num>
-  <w:num w:numId="13">
-    <w:abstractNumId w:val="8"/>
-  </w:num>
-  <w:num w:numId="14">
-    <w:abstractNumId w:val="3"/>
-  </w:num>
-  <w:num w:numId="15">
-    <w:abstractNumId w:val="2"/>
-  </w:num>
-  <w:num w:numId="16">
-    <w:abstractNumId w:val="1"/>
-  </w:num>
-  <w:num w:numId="17">
-    <w:abstractNumId w:val="0"/>
-  </w:num>
-  <w:num w:numId="18">
-    <w:abstractNumId w:val="17"/>
-  </w:num>
-  <w:num w:numId="19">
-    <w:abstractNumId w:val="19"/>
-  </w:num>
-  <w:num w:numId="20">
-    <w:abstractNumId w:val="28"/>
-  </w:num>
-  <w:num w:numId="21">
-    <w:abstractNumId w:val="23"/>
-  </w:num>
-  <w:num w:numId="22">
-    <w:abstractNumId w:val="12"/>
-  </w:num>
-  <w:num w:numId="23">
-    <w:abstractNumId w:val="31"/>
-  </w:num>
-  <w:num w:numId="24">
-    <w:abstractNumId w:val="32"/>
-  </w:num>
-  <w:num w:numId="25">
-    <w:abstractNumId w:val="25"/>
-  </w:num>
-  <w:num w:numId="26">
-    <w:abstractNumId w:val="16"/>
-  </w:num>
-  <w:num w:numId="27">
-    <w:abstractNumId w:val="29"/>
-  </w:num>
-  <w:num w:numId="28">
-    <w:abstractNumId w:val="26"/>
-  </w:num>
-  <w:num w:numId="29">
-    <w:abstractNumId w:val="18"/>
-  </w:num>
-  <w:num w:numId="30">
-    <w:abstractNumId w:val="11"/>
-  </w:num>
-  <w:num w:numId="31">
-    <w:abstractNumId w:val="15"/>
-  </w:num>
-  <w:num w:numId="32">
+  <w:num w:numId="34">
     <w:abstractNumId w:val="20"/>
   </w:num>
-  <w:num w:numId="33">
-    <w:abstractNumId w:val="22"/>
+  <w:num w:numId="35">
+    <w:abstractNumId w:val="0"/>
+    <w:lvlOverride w:ilvl="0">
+      <w:startOverride w:val="1"/>
+    </w:lvlOverride>
+    <w:lvlOverride w:ilvl="1">
+      <w:startOverride w:val="1"/>
+    </w:lvlOverride>
+    <w:lvlOverride w:ilvl="2">
+      <w:startOverride w:val="1"/>
+    </w:lvlOverride>
+    <w:lvlOverride w:ilvl="3">
+      <w:startOverride w:val="1"/>
+    </w:lvlOverride>
+    <w:lvlOverride w:ilvl="4">
+      <w:startOverride w:val="1"/>
+    </w:lvlOverride>
+    <w:lvlOverride w:ilvl="5">
+      <w:startOverride w:val="1"/>
+    </w:lvlOverride>
+    <w:lvlOverride w:ilvl="6">
+      <w:startOverride w:val="1"/>
+    </w:lvlOverride>
+    <w:lvlOverride w:ilvl="7">
+      <w:startOverride w:val="1"/>
+    </w:lvlOverride>
+    <w:lvlOverride w:ilvl="8">
+      <w:startOverride w:val="1"/>
+    </w:lvlOverride>
+  </w:num>
+  <w:num w:numId="36">
+    <w:abstractNumId w:val="33"/>
+  </w:num>
+  <w:num w:numId="37">
+    <w:abstractNumId w:val="33"/>
+  </w:num>
+  <w:num w:numId="38">
+    <w:abstractNumId w:val="33"/>
+  </w:num>
+  <w:num w:numId="39">
+    <w:abstractNumId w:val="0"/>
+    <w:lvlOverride w:ilvl="0">
+      <w:startOverride w:val="1"/>
+    </w:lvlOverride>
+    <w:lvlOverride w:ilvl="1">
+      <w:startOverride w:val="1"/>
+    </w:lvlOverride>
+    <w:lvlOverride w:ilvl="2">
+      <w:startOverride w:val="1"/>
+    </w:lvlOverride>
+    <w:lvlOverride w:ilvl="3">
+      <w:startOverride w:val="1"/>
+    </w:lvlOverride>
+    <w:lvlOverride w:ilvl="4">
+      <w:startOverride w:val="1"/>
+    </w:lvlOverride>
+    <w:lvlOverride w:ilvl="5">
+      <w:startOverride w:val="1"/>
+    </w:lvlOverride>
+    <w:lvlOverride w:ilvl="6">
+      <w:startOverride w:val="1"/>
+    </w:lvlOverride>
+    <w:lvlOverride w:ilvl="7">
+      <w:startOverride w:val="1"/>
+    </w:lvlOverride>
+    <w:lvlOverride w:ilvl="8">
+      <w:startOverride w:val="1"/>
+    </w:lvlOverride>
   </w:num>
 </w:numbering>
 </file>
@@ -2819,8 +3206,9 @@
   <w:style w:type="paragraph" w:default="1" w:styleId="Normal">
     <w:name w:val="Normal"/>
     <w:qFormat/>
-    <w:rsid w:val="005A6FF4"/>
-    <w:rPr>
+    <w:rsid w:val="006577BE"/>
+    <w:rPr>
+      <w:noProof/>
       <w:lang w:val="en-GB"/>
     </w:rPr>
   </w:style>
@@ -3976,6 +4364,247 @@
         <w:bCs/>
       </w:rPr>
     </w:tblStylePr>
+  </w:style>
+  <w:style w:type="paragraph" w:customStyle="1" w:styleId="SourceCode">
+    <w:name w:val="Source Code"/>
+    <w:basedOn w:val="Normal"/>
+    <w:rsid w:val="006577BE"/>
+    <w:pPr>
+      <w:shd w:val="clear" w:color="auto" w:fill="F8F8F8"/>
+      <w:wordWrap w:val="0"/>
+    </w:pPr>
+    <w:rPr>
+      <w:rFonts w:ascii="Consolas" w:hAnsi="Consolas"/>
+      <w:sz w:val="20"/>
+    </w:rPr>
+  </w:style>
+  <w:style w:type="character" w:customStyle="1" w:styleId="KeywordTok">
+    <w:name w:val="KeywordTok"/>
+    <w:rPr>
+      <w:b/>
+      <w:color w:val="204A87"/>
+      <w:shd w:val="clear" w:color="auto" w:fill="F8F8F8"/>
+    </w:rPr>
+  </w:style>
+  <w:style w:type="character" w:customStyle="1" w:styleId="DataTypeTok">
+    <w:name w:val="DataTypeTok"/>
+    <w:rPr>
+      <w:color w:val="204A87"/>
+      <w:shd w:val="clear" w:color="auto" w:fill="F8F8F8"/>
+    </w:rPr>
+  </w:style>
+  <w:style w:type="character" w:customStyle="1" w:styleId="DecValTok">
+    <w:name w:val="DecValTok"/>
+    <w:rPr>
+      <w:color w:val="0000CF"/>
+      <w:shd w:val="clear" w:color="auto" w:fill="F8F8F8"/>
+    </w:rPr>
+  </w:style>
+  <w:style w:type="character" w:customStyle="1" w:styleId="BaseNTok">
+    <w:name w:val="BaseNTok"/>
+    <w:rPr>
+      <w:color w:val="0000CF"/>
+      <w:shd w:val="clear" w:color="auto" w:fill="F8F8F8"/>
+    </w:rPr>
+  </w:style>
+  <w:style w:type="character" w:customStyle="1" w:styleId="FloatTok">
+    <w:name w:val="FloatTok"/>
+    <w:rPr>
+      <w:color w:val="0000CF"/>
+      <w:shd w:val="clear" w:color="auto" w:fill="F8F8F8"/>
+    </w:rPr>
+  </w:style>
+  <w:style w:type="character" w:customStyle="1" w:styleId="ConstantTok">
+    <w:name w:val="ConstantTok"/>
+    <w:rPr>
+      <w:color w:val="000000"/>
+      <w:shd w:val="clear" w:color="auto" w:fill="F8F8F8"/>
+    </w:rPr>
+  </w:style>
+  <w:style w:type="character" w:customStyle="1" w:styleId="CharTok">
+    <w:name w:val="CharTok"/>
+    <w:rPr>
+      <w:color w:val="4E9A06"/>
+      <w:shd w:val="clear" w:color="auto" w:fill="F8F8F8"/>
+    </w:rPr>
+  </w:style>
+  <w:style w:type="character" w:customStyle="1" w:styleId="SpecialCharTok">
+    <w:name w:val="SpecialCharTok"/>
+    <w:rPr>
+      <w:color w:val="000000"/>
+      <w:shd w:val="clear" w:color="auto" w:fill="F8F8F8"/>
+    </w:rPr>
+  </w:style>
+  <w:style w:type="character" w:customStyle="1" w:styleId="StringTok">
+    <w:name w:val="StringTok"/>
+    <w:rPr>
+      <w:color w:val="4E9A06"/>
+      <w:shd w:val="clear" w:color="auto" w:fill="F8F8F8"/>
+    </w:rPr>
+  </w:style>
+  <w:style w:type="character" w:customStyle="1" w:styleId="VerbatimStringTok">
+    <w:name w:val="VerbatimStringTok"/>
+    <w:rPr>
+      <w:color w:val="4E9A06"/>
+      <w:shd w:val="clear" w:color="auto" w:fill="F8F8F8"/>
+    </w:rPr>
+  </w:style>
+  <w:style w:type="character" w:customStyle="1" w:styleId="SpecialStringTok">
+    <w:name w:val="SpecialStringTok"/>
+    <w:rPr>
+      <w:color w:val="4E9A06"/>
+      <w:shd w:val="clear" w:color="auto" w:fill="F8F8F8"/>
+    </w:rPr>
+  </w:style>
+  <w:style w:type="character" w:customStyle="1" w:styleId="ImportTok">
+    <w:name w:val="ImportTok"/>
+    <w:rPr>
+      <w:shd w:val="clear" w:color="auto" w:fill="F8F8F8"/>
+    </w:rPr>
+  </w:style>
+  <w:style w:type="character" w:customStyle="1" w:styleId="CommentTok">
+    <w:name w:val="CommentTok"/>
+    <w:rPr>
+      <w:i/>
+      <w:color w:val="8F5902"/>
+      <w:shd w:val="clear" w:color="auto" w:fill="F8F8F8"/>
+    </w:rPr>
+  </w:style>
+  <w:style w:type="character" w:customStyle="1" w:styleId="DocumentationTok">
+    <w:name w:val="DocumentationTok"/>
+    <w:rPr>
+      <w:b/>
+      <w:i/>
+      <w:color w:val="8F5902"/>
+      <w:shd w:val="clear" w:color="auto" w:fill="F8F8F8"/>
+    </w:rPr>
+  </w:style>
+  <w:style w:type="character" w:customStyle="1" w:styleId="AnnotationTok">
+    <w:name w:val="AnnotationTok"/>
+    <w:rPr>
+      <w:b/>
+      <w:i/>
+      <w:color w:val="8F5902"/>
+      <w:shd w:val="clear" w:color="auto" w:fill="F8F8F8"/>
+    </w:rPr>
+  </w:style>
+  <w:style w:type="character" w:customStyle="1" w:styleId="CommentVarTok">
+    <w:name w:val="CommentVarTok"/>
+    <w:rPr>
+      <w:b/>
+      <w:i/>
+      <w:color w:val="8F5902"/>
+      <w:shd w:val="clear" w:color="auto" w:fill="F8F8F8"/>
+    </w:rPr>
+  </w:style>
+  <w:style w:type="character" w:customStyle="1" w:styleId="OtherTok">
+    <w:name w:val="OtherTok"/>
+    <w:rPr>
+      <w:color w:val="8F5902"/>
+      <w:shd w:val="clear" w:color="auto" w:fill="F8F8F8"/>
+    </w:rPr>
+  </w:style>
+  <w:style w:type="character" w:customStyle="1" w:styleId="FunctionTok">
+    <w:name w:val="FunctionTok"/>
+    <w:rPr>
+      <w:color w:val="000000"/>
+      <w:shd w:val="clear" w:color="auto" w:fill="F8F8F8"/>
+    </w:rPr>
+  </w:style>
+  <w:style w:type="character" w:customStyle="1" w:styleId="VariableTok">
+    <w:name w:val="VariableTok"/>
+    <w:rPr>
+      <w:color w:val="000000"/>
+      <w:shd w:val="clear" w:color="auto" w:fill="F8F8F8"/>
+    </w:rPr>
+  </w:style>
+  <w:style w:type="character" w:customStyle="1" w:styleId="ControlFlowTok">
+    <w:name w:val="ControlFlowTok"/>
+    <w:rPr>
+      <w:b/>
+      <w:color w:val="204A87"/>
+      <w:shd w:val="clear" w:color="auto" w:fill="F8F8F8"/>
+    </w:rPr>
+  </w:style>
+  <w:style w:type="character" w:customStyle="1" w:styleId="OperatorTok">
+    <w:name w:val="OperatorTok"/>
+    <w:rPr>
+      <w:b/>
+      <w:color w:val="CE5C00"/>
+      <w:shd w:val="clear" w:color="auto" w:fill="F8F8F8"/>
+    </w:rPr>
+  </w:style>
+  <w:style w:type="character" w:customStyle="1" w:styleId="BuiltInTok">
+    <w:name w:val="BuiltInTok"/>
+    <w:rPr>
+      <w:shd w:val="clear" w:color="auto" w:fill="F8F8F8"/>
+    </w:rPr>
+  </w:style>
+  <w:style w:type="character" w:customStyle="1" w:styleId="ExtensionTok">
+    <w:name w:val="ExtensionTok"/>
+    <w:rPr>
+      <w:shd w:val="clear" w:color="auto" w:fill="F8F8F8"/>
+    </w:rPr>
+  </w:style>
+  <w:style w:type="character" w:customStyle="1" w:styleId="PreprocessorTok">
+    <w:name w:val="PreprocessorTok"/>
+    <w:rPr>
+      <w:i/>
+      <w:color w:val="8F5902"/>
+      <w:shd w:val="clear" w:color="auto" w:fill="F8F8F8"/>
+    </w:rPr>
+  </w:style>
+  <w:style w:type="character" w:customStyle="1" w:styleId="AttributeTok">
+    <w:name w:val="AttributeTok"/>
+    <w:rPr>
+      <w:color w:val="C4A000"/>
+      <w:shd w:val="clear" w:color="auto" w:fill="F8F8F8"/>
+    </w:rPr>
+  </w:style>
+  <w:style w:type="character" w:customStyle="1" w:styleId="RegionMarkerTok">
+    <w:name w:val="RegionMarkerTok"/>
+    <w:rPr>
+      <w:shd w:val="clear" w:color="auto" w:fill="F8F8F8"/>
+    </w:rPr>
+  </w:style>
+  <w:style w:type="character" w:customStyle="1" w:styleId="InformationTok">
+    <w:name w:val="InformationTok"/>
+    <w:rPr>
+      <w:b/>
+      <w:i/>
+      <w:color w:val="8F5902"/>
+      <w:shd w:val="clear" w:color="auto" w:fill="F8F8F8"/>
+    </w:rPr>
+  </w:style>
+  <w:style w:type="character" w:customStyle="1" w:styleId="WarningTok">
+    <w:name w:val="WarningTok"/>
+    <w:rPr>
+      <w:b/>
+      <w:i/>
+      <w:color w:val="8F5902"/>
+      <w:shd w:val="clear" w:color="auto" w:fill="F8F8F8"/>
+    </w:rPr>
+  </w:style>
+  <w:style w:type="character" w:customStyle="1" w:styleId="AlertTok">
+    <w:name w:val="AlertTok"/>
+    <w:rPr>
+      <w:color w:val="EF2929"/>
+      <w:shd w:val="clear" w:color="auto" w:fill="F8F8F8"/>
+    </w:rPr>
+  </w:style>
+  <w:style w:type="character" w:customStyle="1" w:styleId="ErrorTok">
+    <w:name w:val="ErrorTok"/>
+    <w:rPr>
+      <w:b/>
+      <w:color w:val="A40000"/>
+      <w:shd w:val="clear" w:color="auto" w:fill="F8F8F8"/>
+    </w:rPr>
+  </w:style>
+  <w:style w:type="character" w:customStyle="1" w:styleId="NormalTok">
+    <w:name w:val="NormalTok"/>
+    <w:rPr>
+      <w:shd w:val="clear" w:color="auto" w:fill="F8F8F8"/>
+    </w:rPr>
   </w:style>
 </w:styles>
 </file>
@@ -4248,6 +4877,15 @@
 </file>
 
 <file path=customXml/item2.xml><?xml version="1.0" encoding="utf-8"?>
+<?mso-contentType ?>
+<FormTemplates xmlns="http://schemas.microsoft.com/sharepoint/v3/contenttype/forms">
+  <Display>DocumentLibraryForm</Display>
+  <Edit>DocumentLibraryForm</Edit>
+  <New>DocumentLibraryForm</New>
+</FormTemplates>
+</file>
+
+<file path=customXml/item3.xml><?xml version="1.0" encoding="utf-8"?>
 <ct:contentTypeSchema xmlns:ct="http://schemas.microsoft.com/office/2006/metadata/contentType" xmlns:ma="http://schemas.microsoft.com/office/2006/metadata/properties/metaAttributes" ct:_="" ma:_="" ma:contentTypeName="Document" ma:contentTypeID="0x010100C8DBD8E9CE4D60409231538D5E1B5B32" ma:contentTypeVersion="12" ma:contentTypeDescription="Create a new document." ma:contentTypeScope="" ma:versionID="4382c4bd0cc76a45e4bceb80926dda74">
   <xsd:schema xmlns:xsd="http://www.w3.org/2001/XMLSchema" xmlns:xs="http://www.w3.org/2001/XMLSchema" xmlns:p="http://schemas.microsoft.com/office/2006/metadata/properties" xmlns:ns2="697c7c48-04f2-4db9-b0a0-d6e767ff3d03" xmlns:ns3="8bde3967-4b29-49c8-add0-1b77de203898" targetNamespace="http://schemas.microsoft.com/office/2006/metadata/properties" ma:root="true" ma:fieldsID="8e71f48e8926c0fe3834e42a079e0700" ns2:_="" ns3:_="">
     <xsd:import namespace="697c7c48-04f2-4db9-b0a0-d6e767ff3d03"/>
@@ -4464,21 +5102,12 @@
 </ct:contentTypeSchema>
 </file>
 
-<file path=customXml/item3.xml><?xml version="1.0" encoding="utf-8"?>
-<?mso-contentType ?>
-<FormTemplates xmlns="http://schemas.microsoft.com/sharepoint/v3/contenttype/forms">
-  <Display>DocumentLibraryForm</Display>
-  <Edit>DocumentLibraryForm</Edit>
-  <New>DocumentLibraryForm</New>
-</FormTemplates>
-</file>
-
 <file path=customXml/item4.xml><?xml version="1.0" encoding="utf-8"?>
 <b:Sources xmlns:b="http://schemas.openxmlformats.org/officeDocument/2006/bibliography" xmlns="http://schemas.openxmlformats.org/officeDocument/2006/bibliography" SelectedStyle="\APASixthEditionOfficeOnline.xsl" StyleName="APA" Version="6"/>
 </file>
 
 <file path=customXml/itemProps1.xml><?xml version="1.0" encoding="utf-8"?>
-<ds:datastoreItem xmlns:ds="http://schemas.openxmlformats.org/officeDocument/2006/customXml" ds:itemID="{7FBDB1CC-CEFB-4E46-8174-1F0AA0D30B24}">
+<ds:datastoreItem xmlns:ds="http://schemas.openxmlformats.org/officeDocument/2006/customXml" ds:itemID="{3EC1AED3-2B22-4F10-AB5C-E17BA73014CB}">
   <ds:schemaRefs>
     <ds:schemaRef ds:uri="http://schemas.microsoft.com/office/2006/metadata/properties"/>
     <ds:schemaRef ds:uri="http://schemas.microsoft.com/office/infopath/2007/PartnerControls"/>
@@ -4487,7 +5116,15 @@
 </file>
 
 <file path=customXml/itemProps2.xml><?xml version="1.0" encoding="utf-8"?>
-<ds:datastoreItem xmlns:ds="http://schemas.openxmlformats.org/officeDocument/2006/customXml" ds:itemID="{8FE359F8-E408-46B5-A622-41348A2E9467}">
+<ds:datastoreItem xmlns:ds="http://schemas.openxmlformats.org/officeDocument/2006/customXml" ds:itemID="{6D34590F-5259-4FD7-9A3F-287F2145EB40}">
+  <ds:schemaRefs>
+    <ds:schemaRef ds:uri="http://schemas.microsoft.com/sharepoint/v3/contenttype/forms"/>
+  </ds:schemaRefs>
+</ds:datastoreItem>
+</file>
+
+<file path=customXml/itemProps3.xml><?xml version="1.0" encoding="utf-8"?>
+<ds:datastoreItem xmlns:ds="http://schemas.openxmlformats.org/officeDocument/2006/customXml" ds:itemID="{7ECD2DCB-220F-4F7A-8773-F6466118F50A}">
   <ds:schemaRefs>
     <ds:schemaRef ds:uri="http://schemas.microsoft.com/office/2006/metadata/contentType"/>
     <ds:schemaRef ds:uri="http://schemas.microsoft.com/office/2006/metadata/properties/metaAttributes"/>
@@ -4505,16 +5142,8 @@
 </ds:datastoreItem>
 </file>
 
-<file path=customXml/itemProps3.xml><?xml version="1.0" encoding="utf-8"?>
-<ds:datastoreItem xmlns:ds="http://schemas.openxmlformats.org/officeDocument/2006/customXml" ds:itemID="{C7478499-9A58-41CA-AA69-4C3852CF1529}">
-  <ds:schemaRefs>
-    <ds:schemaRef ds:uri="http://schemas.microsoft.com/sharepoint/v3/contenttype/forms"/>
-  </ds:schemaRefs>
-</ds:datastoreItem>
-</file>
-
 <file path=customXml/itemProps4.xml><?xml version="1.0" encoding="utf-8"?>
-<ds:datastoreItem xmlns:ds="http://schemas.openxmlformats.org/officeDocument/2006/customXml" ds:itemID="{8D5DBB78-F87C-4682-954D-9F1C32AD7E21}">
+<ds:datastoreItem xmlns:ds="http://schemas.openxmlformats.org/officeDocument/2006/customXml" ds:itemID="{B231537A-6383-49D8-BB12-8E4F867F5FA6}">
   <ds:schemaRefs>
     <ds:schemaRef ds:uri="http://schemas.openxmlformats.org/officeDocument/2006/bibliography"/>
   </ds:schemaRefs>

</xml_diff>